<commit_message>
A few adjustments done with Joyce
</commit_message>
<xml_diff>
--- a/ADVANCED OPERATING SYSTEMS - CEF 447/advanced OS.docx
+++ b/ADVANCED OPERATING SYSTEMS - CEF 447/advanced OS.docx
@@ -266,7 +266,15 @@
                               <w:jc w:val="center"/>
                             </w:pPr>
                             <w:r>
-                              <w:t>THE DINNING PHILOSOPHERS PROBLEM</w:t>
+                              <w:t xml:space="preserve">THE DINNING </w:t>
+                            </w:r>
+                            <w:proofErr w:type="gramStart"/>
+                            <w:r>
+                              <w:t>PHILOSOPHERS</w:t>
+                            </w:r>
+                            <w:proofErr w:type="gramEnd"/>
+                            <w:r>
+                              <w:t xml:space="preserve"> PROBLEM</w:t>
                             </w:r>
                           </w:p>
                         </w:txbxContent>
@@ -318,7 +326,15 @@
                         <w:jc w:val="center"/>
                       </w:pPr>
                       <w:r>
-                        <w:t>THE DINNING PHILOSOPHERS PROBLEM</w:t>
+                        <w:t xml:space="preserve">THE DINNING </w:t>
+                      </w:r>
+                      <w:proofErr w:type="gramStart"/>
+                      <w:r>
+                        <w:t>PHILOSOPHERS</w:t>
+                      </w:r>
+                      <w:proofErr w:type="gramEnd"/>
+                      <w:r>
+                        <w:t xml:space="preserve"> PROBLEM</w:t>
                       </w:r>
                     </w:p>
                   </w:txbxContent>
@@ -346,7 +362,7 @@
     </w:p>
     <w:tbl>
       <w:tblPr>
-        <w:tblStyle w:val="Grilledutableau"/>
+        <w:tblStyle w:val="TableGrid"/>
         <w:tblW w:w="0" w:type="auto"/>
         <w:tblLook w:val="04A0" w:firstRow="1" w:lastRow="0" w:firstColumn="1" w:lastColumn="0" w:noHBand="0" w:noVBand="1"/>
       </w:tblPr>
@@ -383,7 +399,15 @@
           </w:tcPr>
           <w:p>
             <w:r>
-              <w:t>NANGLEFACK Leodia FIETSOP</w:t>
+              <w:t xml:space="preserve">NANGLEFACK </w:t>
+            </w:r>
+            <w:proofErr w:type="spellStart"/>
+            <w:r>
+              <w:t>Leodia</w:t>
+            </w:r>
+            <w:proofErr w:type="spellEnd"/>
+            <w:r>
+              <w:t xml:space="preserve"> FIETSOP</w:t>
             </w:r>
           </w:p>
         </w:tc>
@@ -469,13 +493,21 @@
           <w:tcPr>
             <w:tcW w:w="7555" w:type="dxa"/>
           </w:tcPr>
-          <w:p/>
+          <w:p>
+            <w:r>
+              <w:t>SIRRI THERESIA ANYE</w:t>
+            </w:r>
+          </w:p>
         </w:tc>
         <w:tc>
           <w:tcPr>
             <w:tcW w:w="1795" w:type="dxa"/>
           </w:tcPr>
-          <w:p/>
+          <w:p>
+            <w:r>
+              <w:t>FE21A306</w:t>
+            </w:r>
+          </w:p>
         </w:tc>
       </w:tr>
     </w:tbl>
@@ -515,7 +547,7 @@
       <w:sdtContent>
         <w:p>
           <w:pPr>
-            <w:pStyle w:val="En-ttedetabledesmatires"/>
+            <w:pStyle w:val="TOCHeading"/>
             <w:jc w:val="center"/>
             <w:rPr>
               <w:b/>
@@ -539,7 +571,7 @@
         </w:p>
         <w:p>
           <w:pPr>
-            <w:pStyle w:val="TM1"/>
+            <w:pStyle w:val="TOC1"/>
             <w:tabs>
               <w:tab w:val="right" w:leader="dot" w:pos="9350"/>
             </w:tabs>
@@ -559,7 +591,7 @@
           <w:hyperlink w:anchor="_Toc152204689" w:history="1">
             <w:r>
               <w:rPr>
-                <w:rStyle w:val="Lienhypertexte"/>
+                <w:rStyle w:val="Hyperlink"/>
                 <w:noProof/>
               </w:rPr>
               <w:t>ABSTRACT</w:t>
@@ -616,7 +648,7 @@
         </w:p>
         <w:p>
           <w:pPr>
-            <w:pStyle w:val="TM1"/>
+            <w:pStyle w:val="TOC1"/>
             <w:tabs>
               <w:tab w:val="right" w:leader="dot" w:pos="9350"/>
             </w:tabs>
@@ -627,7 +659,7 @@
           <w:hyperlink w:anchor="_Toc152204690" w:history="1">
             <w:r>
               <w:rPr>
-                <w:rStyle w:val="Lienhypertexte"/>
+                <w:rStyle w:val="Hyperlink"/>
                 <w:noProof/>
               </w:rPr>
               <w:t>Introduction</w:t>
@@ -684,7 +716,7 @@
         </w:p>
         <w:p>
           <w:pPr>
-            <w:pStyle w:val="TM1"/>
+            <w:pStyle w:val="TOC1"/>
             <w:tabs>
               <w:tab w:val="right" w:leader="dot" w:pos="9350"/>
             </w:tabs>
@@ -695,7 +727,7 @@
           <w:hyperlink w:anchor="_Toc152204691" w:history="1">
             <w:r>
               <w:rPr>
-                <w:rStyle w:val="Lienhypertexte"/>
+                <w:rStyle w:val="Hyperlink"/>
                 <w:noProof/>
               </w:rPr>
               <w:t>The Dining Philosopher problem</w:t>
@@ -752,7 +784,7 @@
         </w:p>
         <w:p>
           <w:pPr>
-            <w:pStyle w:val="TM1"/>
+            <w:pStyle w:val="TOC1"/>
             <w:tabs>
               <w:tab w:val="right" w:leader="dot" w:pos="9350"/>
             </w:tabs>
@@ -763,7 +795,7 @@
           <w:hyperlink w:anchor="_Toc152204692" w:history="1">
             <w:r>
               <w:rPr>
-                <w:rStyle w:val="Lienhypertexte"/>
+                <w:rStyle w:val="Hyperlink"/>
                 <w:noProof/>
               </w:rPr>
               <w:t>SOLUTION</w:t>
@@ -820,7 +852,7 @@
         </w:p>
         <w:p>
           <w:pPr>
-            <w:pStyle w:val="TM2"/>
+            <w:pStyle w:val="TOC2"/>
             <w:tabs>
               <w:tab w:val="right" w:leader="dot" w:pos="9350"/>
             </w:tabs>
@@ -831,7 +863,7 @@
           <w:hyperlink w:anchor="_Toc152204693" w:history="1">
             <w:r>
               <w:rPr>
-                <w:rStyle w:val="Lienhypertexte"/>
+                <w:rStyle w:val="Hyperlink"/>
                 <w:noProof/>
               </w:rPr>
               <w:t>Constraints and properties of the solution</w:t>
@@ -888,7 +920,7 @@
         </w:p>
         <w:p>
           <w:pPr>
-            <w:pStyle w:val="TM2"/>
+            <w:pStyle w:val="TOC2"/>
             <w:tabs>
               <w:tab w:val="right" w:leader="dot" w:pos="9350"/>
             </w:tabs>
@@ -899,7 +931,7 @@
           <w:hyperlink w:anchor="_Toc152204694" w:history="1">
             <w:r>
               <w:rPr>
-                <w:rStyle w:val="Lienhypertexte"/>
+                <w:rStyle w:val="Hyperlink"/>
                 <w:noProof/>
               </w:rPr>
               <w:t>Semaphore solution to the dinning philosopher</w:t>
@@ -956,7 +988,7 @@
         </w:p>
         <w:p>
           <w:pPr>
-            <w:pStyle w:val="TM3"/>
+            <w:pStyle w:val="TOC3"/>
             <w:tabs>
               <w:tab w:val="right" w:leader="dot" w:pos="9350"/>
             </w:tabs>
@@ -967,7 +999,7 @@
           <w:hyperlink w:anchor="_Toc152204695" w:history="1">
             <w:r>
               <w:rPr>
-                <w:rStyle w:val="Lienhypertexte"/>
+                <w:rStyle w:val="Hyperlink"/>
                 <w:noProof/>
               </w:rPr>
               <w:t>Code for n philosophers using c</w:t>
@@ -1024,7 +1056,7 @@
         </w:p>
         <w:p>
           <w:pPr>
-            <w:pStyle w:val="TM2"/>
+            <w:pStyle w:val="TOC2"/>
             <w:tabs>
               <w:tab w:val="right" w:leader="dot" w:pos="9350"/>
             </w:tabs>
@@ -1035,7 +1067,7 @@
           <w:hyperlink w:anchor="_Toc152204696" w:history="1">
             <w:r>
               <w:rPr>
-                <w:rStyle w:val="Lienhypertexte"/>
+                <w:rStyle w:val="Hyperlink"/>
                 <w:noProof/>
               </w:rPr>
               <w:t>example</w:t>
@@ -1092,7 +1124,7 @@
         </w:p>
         <w:p>
           <w:pPr>
-            <w:pStyle w:val="TM3"/>
+            <w:pStyle w:val="TOC3"/>
             <w:tabs>
               <w:tab w:val="right" w:leader="dot" w:pos="9350"/>
             </w:tabs>
@@ -1103,7 +1135,7 @@
           <w:hyperlink w:anchor="_Toc152204697" w:history="1">
             <w:r>
               <w:rPr>
-                <w:rStyle w:val="Lienhypertexte"/>
+                <w:rStyle w:val="Hyperlink"/>
                 <w:noProof/>
               </w:rPr>
               <w:t>Code for 5 philosophers using c</w:t>
@@ -1160,7 +1192,7 @@
         </w:p>
         <w:p>
           <w:pPr>
-            <w:pStyle w:val="TM1"/>
+            <w:pStyle w:val="TOC1"/>
             <w:tabs>
               <w:tab w:val="right" w:leader="dot" w:pos="9350"/>
             </w:tabs>
@@ -1171,7 +1203,7 @@
           <w:hyperlink w:anchor="_Toc152204698" w:history="1">
             <w:r>
               <w:rPr>
-                <w:rStyle w:val="Lienhypertexte"/>
+                <w:rStyle w:val="Hyperlink"/>
                 <w:noProof/>
               </w:rPr>
               <w:t>OUTPUT</w:t>
@@ -1228,7 +1260,7 @@
         </w:p>
         <w:p>
           <w:pPr>
-            <w:pStyle w:val="TM1"/>
+            <w:pStyle w:val="TOC1"/>
             <w:tabs>
               <w:tab w:val="right" w:leader="dot" w:pos="9350"/>
             </w:tabs>
@@ -1239,7 +1271,7 @@
           <w:hyperlink w:anchor="_Toc152204699" w:history="1">
             <w:r>
               <w:rPr>
-                <w:rStyle w:val="Lienhypertexte"/>
+                <w:rStyle w:val="Hyperlink"/>
                 <w:noProof/>
               </w:rPr>
               <w:t>CONCLUSION</w:t>
@@ -1296,7 +1328,7 @@
         </w:p>
         <w:p>
           <w:pPr>
-            <w:pStyle w:val="TM1"/>
+            <w:pStyle w:val="TOC1"/>
             <w:tabs>
               <w:tab w:val="right" w:leader="dot" w:pos="9350"/>
             </w:tabs>
@@ -1307,7 +1339,7 @@
           <w:hyperlink w:anchor="_Toc152204700" w:history="1">
             <w:r>
               <w:rPr>
-                <w:rStyle w:val="Lienhypertexte"/>
+                <w:rStyle w:val="Hyperlink"/>
                 <w:noProof/>
               </w:rPr>
               <w:t>REFERENCES</w:t>
@@ -1392,25 +1424,22 @@
     <w:p/>
     <w:p/>
     <w:p/>
-    <w:p/>
-    <w:p/>
-    <w:p/>
-    <w:p/>
-    <w:p/>
-    <w:p/>
-    <w:p>
-      <w:pPr>
-        <w:pStyle w:val="Titre1"/>
-        <w:rPr>
-          <w:b w:val="0"/>
-        </w:rPr>
+    <w:p>
+      <w:pPr>
+        <w:pStyle w:val="Heading1"/>
       </w:pPr>
       <w:bookmarkStart w:id="0" w:name="_Toc152204689"/>
+    </w:p>
+    <w:p>
+      <w:pPr>
+        <w:pStyle w:val="Heading1"/>
+      </w:pPr>
       <w:r>
         <w:t>ABSTRACT</w:t>
       </w:r>
       <w:bookmarkEnd w:id="0"/>
     </w:p>
+    <w:p/>
     <w:p>
       <w:pPr>
         <w:jc w:val="both"/>
@@ -1573,7 +1602,7 @@
     </w:p>
     <w:p>
       <w:pPr>
-        <w:pStyle w:val="Titre1"/>
+        <w:pStyle w:val="Heading1"/>
       </w:pPr>
       <w:bookmarkStart w:id="1" w:name="_Toc152204690"/>
       <w:r>
@@ -1611,7 +1640,23 @@
           <w:sz w:val="28"/>
           <w:szCs w:val="28"/>
         </w:rPr>
-        <w:t>Dining Philosophers Problem can be illustrated as follows; there are five philosophers who would eat. On the table was reserved five chopsticks. If philosophers really hungry, then it will take two chopsticks, which is in the right and left hands. However, sometimes only one course takes chopsticks. If there are philosophers who took two chopsticks, then there are philosophers who have to wait until the chopsticks are placed back. Inside this problem, there is the possibility of deadlock, a condition in which two or more processes can not continue execution</w:t>
+        <w:t xml:space="preserve">Dining Philosophers Problem can be illustrated as follows; there are five philosophers who would eat. On the table was reserved five chopsticks. If philosophers really hungry, then it will take two chopsticks, which is in the right and left hands. However, sometimes only one course takes chopsticks. If there are philosophers who took two chopsticks, then there are philosophers who have to wait until the chopsticks are placed back. Inside this problem, there is the possibility of deadlock, a condition in which two or more processes </w:t>
+      </w:r>
+      <w:proofErr w:type="spellStart"/>
+      <w:r>
+        <w:rPr>
+          <w:sz w:val="28"/>
+          <w:szCs w:val="28"/>
+        </w:rPr>
+        <w:t>can not</w:t>
+      </w:r>
+      <w:proofErr w:type="spellEnd"/>
+      <w:r>
+        <w:rPr>
+          <w:sz w:val="28"/>
+          <w:szCs w:val="28"/>
+        </w:rPr>
+        <w:t xml:space="preserve"> continue execution</w:t>
       </w:r>
       <w:r>
         <w:rPr>
@@ -1639,53 +1684,14 @@
     </w:p>
     <w:p>
       <w:pPr>
-        <w:ind w:firstLine="720"/>
-        <w:rPr>
-          <w:b/>
-          <w:bCs/>
-          <w:sz w:val="36"/>
-          <w:szCs w:val="36"/>
-        </w:rPr>
-      </w:pPr>
-    </w:p>
-    <w:p>
-      <w:pPr>
-        <w:ind w:firstLine="720"/>
-        <w:rPr>
-          <w:b/>
-          <w:bCs/>
-          <w:sz w:val="36"/>
-          <w:szCs w:val="36"/>
-        </w:rPr>
-      </w:pPr>
-    </w:p>
-    <w:p>
-      <w:pPr>
-        <w:ind w:firstLine="720"/>
-        <w:rPr>
-          <w:b/>
-          <w:bCs/>
-          <w:sz w:val="36"/>
-          <w:szCs w:val="36"/>
-        </w:rPr>
-      </w:pPr>
-    </w:p>
-    <w:p>
-      <w:pPr>
-        <w:ind w:firstLine="720"/>
-        <w:rPr>
-          <w:b/>
-          <w:bCs/>
-          <w:sz w:val="36"/>
-          <w:szCs w:val="36"/>
-        </w:rPr>
-      </w:pPr>
-    </w:p>
-    <w:p>
-      <w:pPr>
-        <w:pStyle w:val="Titre1"/>
+        <w:pStyle w:val="Heading1"/>
       </w:pPr>
       <w:bookmarkStart w:id="2" w:name="_Toc152204691"/>
+    </w:p>
+    <w:p>
+      <w:pPr>
+        <w:pStyle w:val="Heading1"/>
+      </w:pPr>
       <w:r>
         <w:t>The Dining Philosopher problem</w:t>
       </w:r>
@@ -1700,13 +1706,6 @@
           <w:szCs w:val="28"/>
         </w:rPr>
       </w:pPr>
-      <w:r>
-        <w:rPr>
-          <w:sz w:val="28"/>
-          <w:szCs w:val="28"/>
-        </w:rPr>
-        <w:t>This problem was proposed by E. Dijkstra in concurrent programming and seen then it has been considered as a classical problem.</w:t>
-      </w:r>
     </w:p>
     <w:p>
       <w:pPr>
@@ -1722,7 +1721,7 @@
           <w:sz w:val="28"/>
           <w:szCs w:val="28"/>
         </w:rPr>
-        <w:t>The problem state’s that:</w:t>
+        <w:t>This problem was proposed by E. Dijkstra in concurrent programming and seen then it has been considered as a classical problem.</w:t>
       </w:r>
     </w:p>
     <w:p>
@@ -1739,6 +1738,23 @@
           <w:sz w:val="28"/>
           <w:szCs w:val="28"/>
         </w:rPr>
+        <w:t>The problem state’s that:</w:t>
+      </w:r>
+    </w:p>
+    <w:p>
+      <w:pPr>
+        <w:ind w:firstLine="720"/>
+        <w:jc w:val="both"/>
+        <w:rPr>
+          <w:sz w:val="28"/>
+          <w:szCs w:val="28"/>
+        </w:rPr>
+      </w:pPr>
+      <w:r>
+        <w:rPr>
+          <w:sz w:val="28"/>
+          <w:szCs w:val="28"/>
+        </w:rPr>
         <w:tab/>
         <w:t xml:space="preserve">Supposing a number of philosophers are sitting around a circular table.  A plat of food is served to them </w:t>
       </w:r>
@@ -1782,7 +1798,23 @@
           <w:sz w:val="28"/>
           <w:szCs w:val="28"/>
         </w:rPr>
-        <w:t xml:space="preserve">. The life of a philosopher is thinking. But from time to time , it may happen that a philosopher gets hungry from too much thinking. He then wants to eat from the bowl of food. He </w:t>
+        <w:t xml:space="preserve">. The life of a philosopher is thinking. But from time to </w:t>
+      </w:r>
+      <w:proofErr w:type="gramStart"/>
+      <w:r>
+        <w:rPr>
+          <w:sz w:val="28"/>
+          <w:szCs w:val="28"/>
+        </w:rPr>
+        <w:t>time ,</w:t>
+      </w:r>
+      <w:proofErr w:type="gramEnd"/>
+      <w:r>
+        <w:rPr>
+          <w:sz w:val="28"/>
+          <w:szCs w:val="28"/>
+        </w:rPr>
+        <w:t xml:space="preserve"> it may happen that a philosopher gets hungry from too much thinking. He then wants to eat from the bowl of food. He </w:t>
       </w:r>
       <w:r>
         <w:rPr>
@@ -1962,7 +1994,7 @@
     </w:p>
     <w:p>
       <w:pPr>
-        <w:pStyle w:val="Paragraphedeliste"/>
+        <w:pStyle w:val="ListParagraph"/>
         <w:numPr>
           <w:ilvl w:val="0"/>
           <w:numId w:val="1"/>
@@ -1990,7 +2022,7 @@
     </w:p>
     <w:p>
       <w:pPr>
-        <w:pStyle w:val="Paragraphedeliste"/>
+        <w:pStyle w:val="ListParagraph"/>
         <w:numPr>
           <w:ilvl w:val="0"/>
           <w:numId w:val="1"/>
@@ -2011,7 +2043,7 @@
     </w:p>
     <w:p>
       <w:pPr>
-        <w:pStyle w:val="Paragraphedeliste"/>
+        <w:pStyle w:val="ListParagraph"/>
         <w:numPr>
           <w:ilvl w:val="0"/>
           <w:numId w:val="1"/>
@@ -2197,22 +2229,29 @@
     </w:p>
     <w:p>
       <w:pPr>
-        <w:pStyle w:val="Titre1"/>
+        <w:pStyle w:val="Heading1"/>
       </w:pPr>
       <w:bookmarkStart w:id="3" w:name="_Toc152204692"/>
+    </w:p>
+    <w:p>
+      <w:pPr>
+        <w:pStyle w:val="Heading1"/>
+      </w:pPr>
+    </w:p>
+    <w:p>
+      <w:pPr>
+        <w:pStyle w:val="Heading1"/>
+      </w:pPr>
       <w:r>
         <w:t>SOLUTION</w:t>
       </w:r>
       <w:bookmarkEnd w:id="3"/>
     </w:p>
-    <w:p>
-      <w:pPr>
-        <w:pStyle w:val="Titre2"/>
+    <w:p/>
+    <w:p>
+      <w:pPr>
+        <w:pStyle w:val="Heading2"/>
         <w:jc w:val="both"/>
-        <w:rPr>
-          <w:b w:val="0"/>
-          <w:szCs w:val="28"/>
-        </w:rPr>
       </w:pPr>
       <w:bookmarkStart w:id="4" w:name="_Toc152204693"/>
       <w:r>
@@ -2220,9 +2259,10 @@
       </w:r>
       <w:bookmarkEnd w:id="4"/>
     </w:p>
-    <w:p>
-      <w:pPr>
-        <w:pStyle w:val="Paragraphedeliste"/>
+    <w:p/>
+    <w:p>
+      <w:pPr>
+        <w:pStyle w:val="ListParagraph"/>
         <w:numPr>
           <w:ilvl w:val="0"/>
           <w:numId w:val="2"/>
@@ -2247,6 +2287,7 @@
         </w:rPr>
         <w:t xml:space="preserve">is </w:t>
       </w:r>
+      <w:proofErr w:type="gramStart"/>
       <w:r>
         <w:rPr>
           <w:sz w:val="28"/>
@@ -2266,12 +2307,20 @@
           <w:sz w:val="28"/>
           <w:szCs w:val="28"/>
         </w:rPr>
-        <w:t xml:space="preserve"> Where the only active agents are the philosophers who do not communicate directly with each other.</w:t>
-      </w:r>
-    </w:p>
-    <w:p>
-      <w:pPr>
-        <w:pStyle w:val="Paragraphedeliste"/>
+        <w:t xml:space="preserve"> Where</w:t>
+      </w:r>
+      <w:proofErr w:type="gramEnd"/>
+      <w:r>
+        <w:rPr>
+          <w:sz w:val="28"/>
+          <w:szCs w:val="28"/>
+        </w:rPr>
+        <w:t xml:space="preserve"> the only active agents are the philosophers who do not communicate directly with each other.</w:t>
+      </w:r>
+    </w:p>
+    <w:p>
+      <w:pPr>
+        <w:pStyle w:val="ListParagraph"/>
         <w:numPr>
           <w:ilvl w:val="0"/>
           <w:numId w:val="2"/>
@@ -2305,6 +2354,7 @@
         </w:rPr>
         <w:t xml:space="preserve"> </w:t>
       </w:r>
+      <w:proofErr w:type="gramStart"/>
       <w:r>
         <w:rPr>
           <w:sz w:val="28"/>
@@ -2317,7 +2367,15 @@
           <w:sz w:val="28"/>
           <w:szCs w:val="28"/>
         </w:rPr>
-        <w:t xml:space="preserve">herefore </w:t>
+        <w:t>herefore</w:t>
+      </w:r>
+      <w:proofErr w:type="gramEnd"/>
+      <w:r>
+        <w:rPr>
+          <w:sz w:val="28"/>
+          <w:szCs w:val="28"/>
+        </w:rPr>
+        <w:t xml:space="preserve"> </w:t>
       </w:r>
       <w:r>
         <w:rPr>
@@ -2336,77 +2394,19 @@
     </w:p>
     <w:p>
       <w:pPr>
-        <w:rPr>
-          <w:sz w:val="28"/>
-          <w:szCs w:val="28"/>
-        </w:rPr>
-      </w:pPr>
-    </w:p>
-    <w:p>
-      <w:pPr>
-        <w:rPr>
-          <w:sz w:val="28"/>
-          <w:szCs w:val="28"/>
-        </w:rPr>
-      </w:pPr>
-    </w:p>
-    <w:p>
-      <w:pPr>
-        <w:ind w:firstLine="720"/>
-        <w:rPr>
-          <w:b/>
-          <w:bCs/>
-          <w:sz w:val="36"/>
-          <w:szCs w:val="36"/>
-        </w:rPr>
-      </w:pPr>
-    </w:p>
-    <w:p>
-      <w:pPr>
-        <w:ind w:firstLine="720"/>
-        <w:rPr>
-          <w:b/>
-          <w:bCs/>
-          <w:sz w:val="36"/>
-          <w:szCs w:val="36"/>
-        </w:rPr>
-      </w:pPr>
-    </w:p>
-    <w:p>
-      <w:pPr>
-        <w:ind w:firstLine="720"/>
-        <w:rPr>
-          <w:b/>
-          <w:bCs/>
-          <w:sz w:val="36"/>
-          <w:szCs w:val="36"/>
-        </w:rPr>
-      </w:pPr>
-    </w:p>
-    <w:p>
-      <w:pPr>
-        <w:ind w:firstLine="720"/>
-        <w:rPr>
-          <w:b/>
-          <w:bCs/>
-          <w:sz w:val="36"/>
-          <w:szCs w:val="36"/>
-        </w:rPr>
-      </w:pPr>
-    </w:p>
-    <w:p>
-      <w:pPr>
-        <w:pStyle w:val="Titre2"/>
+        <w:pStyle w:val="Heading2"/>
       </w:pPr>
       <w:bookmarkStart w:id="5" w:name="_Toc152204694"/>
       <w:r>
+        <w:lastRenderedPageBreak/>
         <w:t>Semaphore solution to the dinning philosopher</w:t>
       </w:r>
       <w:bookmarkEnd w:id="5"/>
     </w:p>
-    <w:p>
-      <w:pPr>
-        <w:pStyle w:val="Titre3"/>
+    <w:p/>
+    <w:p>
+      <w:pPr>
+        <w:pStyle w:val="Heading3"/>
         <w:rPr>
           <w:b w:val="0"/>
         </w:rPr>
@@ -2432,6 +2432,7 @@
       </w:r>
       <w:bookmarkEnd w:id="6"/>
     </w:p>
+    <w:p/>
     <w:p>
       <w:pPr>
         <w:ind w:firstLine="720"/>
@@ -2620,24 +2621,20 @@
     </w:p>
     <w:p>
       <w:pPr>
-        <w:pStyle w:val="Titre2"/>
-      </w:pPr>
-      <w:bookmarkStart w:id="7" w:name="_Toc152204696"/>
-      <w:r>
-        <w:t>example</w:t>
+        <w:pStyle w:val="Heading2"/>
+      </w:pPr>
+    </w:p>
+    <w:p>
+      <w:pPr>
+        <w:pStyle w:val="Heading3"/>
+      </w:pPr>
+      <w:bookmarkStart w:id="7" w:name="_Toc152204697"/>
+      <w:r>
+        <w:t>Code for 5 philosophers using c</w:t>
       </w:r>
       <w:bookmarkEnd w:id="7"/>
     </w:p>
-    <w:p>
-      <w:pPr>
-        <w:pStyle w:val="Titre3"/>
-      </w:pPr>
-      <w:bookmarkStart w:id="8" w:name="_Toc152204697"/>
-      <w:r>
-        <w:t>Code for 5 philosophers using c</w:t>
-      </w:r>
-      <w:bookmarkEnd w:id="8"/>
-    </w:p>
+    <w:p/>
     <w:p>
       <w:pPr>
         <w:ind w:firstLine="720"/>
@@ -2850,14 +2847,14 @@
     </w:p>
     <w:p>
       <w:pPr>
-        <w:pStyle w:val="Titre1"/>
-      </w:pPr>
-      <w:bookmarkStart w:id="9" w:name="_Toc152204698"/>
+        <w:pStyle w:val="Heading1"/>
+      </w:pPr>
+      <w:bookmarkStart w:id="8" w:name="_Toc152204698"/>
       <w:r>
         <w:lastRenderedPageBreak/>
         <w:t>OUTPUT</w:t>
       </w:r>
-      <w:bookmarkEnd w:id="9"/>
+      <w:bookmarkEnd w:id="8"/>
     </w:p>
     <w:p>
       <w:pPr>
@@ -2916,14 +2913,15 @@
     </w:p>
     <w:p>
       <w:pPr>
-        <w:pStyle w:val="Titre1"/>
-      </w:pPr>
-      <w:bookmarkStart w:id="10" w:name="_Toc152204699"/>
+        <w:pStyle w:val="Heading1"/>
+      </w:pPr>
+      <w:bookmarkStart w:id="9" w:name="_Toc152204699"/>
       <w:r>
         <w:t>CONCLUSION</w:t>
       </w:r>
-      <w:bookmarkEnd w:id="10"/>
-    </w:p>
+      <w:bookmarkEnd w:id="9"/>
+    </w:p>
+    <w:p/>
     <w:p>
       <w:pPr>
         <w:ind w:firstLine="720"/>
@@ -2991,18 +2989,18 @@
     </w:p>
     <w:p>
       <w:pPr>
-        <w:pStyle w:val="Titre1"/>
-      </w:pPr>
-      <w:bookmarkStart w:id="11" w:name="_Toc152204700"/>
+        <w:pStyle w:val="Heading1"/>
+      </w:pPr>
+      <w:bookmarkStart w:id="10" w:name="_Toc152204700"/>
       <w:r>
         <w:lastRenderedPageBreak/>
         <w:t>REFERENCES</w:t>
       </w:r>
-      <w:bookmarkEnd w:id="11"/>
-    </w:p>
-    <w:p>
-      <w:pPr>
-        <w:pStyle w:val="Paragraphedeliste"/>
+      <w:bookmarkEnd w:id="10"/>
+    </w:p>
+    <w:p>
+      <w:pPr>
+        <w:pStyle w:val="ListParagraph"/>
         <w:numPr>
           <w:ilvl w:val="0"/>
           <w:numId w:val="3"/>
@@ -3018,12 +3016,28 @@
           <w:sz w:val="28"/>
           <w:szCs w:val="28"/>
         </w:rPr>
-        <w:t>A SYMMETRIC AND FULLY DISTRIBUTED SOLUTION TO THE DINING PHILOSOPHERS PROBLEM by  Daniel Lehmann and Michael 0. Rabin</w:t>
-      </w:r>
-    </w:p>
-    <w:p>
-      <w:pPr>
-        <w:pStyle w:val="Paragraphedeliste"/>
+        <w:t xml:space="preserve">A SYMMETRIC AND FULLY DISTRIBUTED SOLUTION TO THE DINING PHILOSOPHERS PROBLEM </w:t>
+      </w:r>
+      <w:proofErr w:type="gramStart"/>
+      <w:r>
+        <w:rPr>
+          <w:sz w:val="28"/>
+          <w:szCs w:val="28"/>
+        </w:rPr>
+        <w:t>by  Daniel</w:t>
+      </w:r>
+      <w:proofErr w:type="gramEnd"/>
+      <w:r>
+        <w:rPr>
+          <w:sz w:val="28"/>
+          <w:szCs w:val="28"/>
+        </w:rPr>
+        <w:t xml:space="preserve"> Lehmann and Michael 0. Rabin</w:t>
+      </w:r>
+    </w:p>
+    <w:p>
+      <w:pPr>
+        <w:pStyle w:val="ListParagraph"/>
         <w:jc w:val="both"/>
         <w:rPr>
           <w:sz w:val="28"/>
@@ -3033,7 +3047,7 @@
     </w:p>
     <w:p>
       <w:pPr>
-        <w:pStyle w:val="Paragraphedeliste"/>
+        <w:pStyle w:val="ListParagraph"/>
         <w:numPr>
           <w:ilvl w:val="0"/>
           <w:numId w:val="3"/>
@@ -3049,12 +3063,44 @@
           <w:sz w:val="28"/>
           <w:szCs w:val="28"/>
         </w:rPr>
-        <w:t>DINING PHILOSOPHERS THEORY AND CONCEPT IN OPERATING SYSTEM SCHEDULING by Zuhri Ramadhan , and Andysah Putera Utama Siahaan</w:t>
-      </w:r>
-    </w:p>
-    <w:p>
-      <w:pPr>
-        <w:pStyle w:val="Paragraphedeliste"/>
+        <w:t xml:space="preserve">DINING PHILOSOPHERS THEORY AND CONCEPT IN OPERATING SYSTEM SCHEDULING by Zuhri </w:t>
+      </w:r>
+      <w:proofErr w:type="gramStart"/>
+      <w:r>
+        <w:rPr>
+          <w:sz w:val="28"/>
+          <w:szCs w:val="28"/>
+        </w:rPr>
+        <w:t>Ramadhan ,</w:t>
+      </w:r>
+      <w:proofErr w:type="gramEnd"/>
+      <w:r>
+        <w:rPr>
+          <w:sz w:val="28"/>
+          <w:szCs w:val="28"/>
+        </w:rPr>
+        <w:t xml:space="preserve"> and </w:t>
+      </w:r>
+      <w:proofErr w:type="spellStart"/>
+      <w:r>
+        <w:rPr>
+          <w:sz w:val="28"/>
+          <w:szCs w:val="28"/>
+        </w:rPr>
+        <w:t>Andysah</w:t>
+      </w:r>
+      <w:proofErr w:type="spellEnd"/>
+      <w:r>
+        <w:rPr>
+          <w:sz w:val="28"/>
+          <w:szCs w:val="28"/>
+        </w:rPr>
+        <w:t xml:space="preserve"> Putera Utama Siahaan</w:t>
+      </w:r>
+    </w:p>
+    <w:p>
+      <w:pPr>
+        <w:pStyle w:val="ListParagraph"/>
         <w:jc w:val="both"/>
         <w:rPr>
           <w:sz w:val="28"/>
@@ -3064,7 +3110,7 @@
     </w:p>
     <w:p>
       <w:pPr>
-        <w:pStyle w:val="Paragraphedeliste"/>
+        <w:pStyle w:val="ListParagraph"/>
         <w:numPr>
           <w:ilvl w:val="0"/>
           <w:numId w:val="3"/>
@@ -3085,7 +3131,7 @@
     </w:p>
     <w:p>
       <w:pPr>
-        <w:pStyle w:val="Paragraphedeliste"/>
+        <w:pStyle w:val="ListParagraph"/>
         <w:jc w:val="both"/>
         <w:rPr>
           <w:sz w:val="28"/>
@@ -3095,7 +3141,7 @@
     </w:p>
     <w:p>
       <w:pPr>
-        <w:pStyle w:val="Paragraphedeliste"/>
+        <w:pStyle w:val="ListParagraph"/>
         <w:numPr>
           <w:ilvl w:val="0"/>
           <w:numId w:val="3"/>
@@ -3191,7 +3237,7 @@
     <w:sdtContent>
       <w:p>
         <w:pPr>
-          <w:pStyle w:val="Pieddepage"/>
+          <w:pStyle w:val="Footer"/>
           <w:jc w:val="right"/>
         </w:pPr>
         <w:r>
@@ -3217,7 +3263,7 @@
   </w:sdt>
   <w:p>
     <w:pPr>
-      <w:pStyle w:val="Pieddepage"/>
+      <w:pStyle w:val="Footer"/>
     </w:pPr>
   </w:p>
 </w:ftr>
@@ -3979,11 +4025,11 @@
     <w:qFormat/>
     <w:rsid w:val="00204F7B"/>
   </w:style>
-  <w:style w:type="paragraph" w:styleId="Titre1">
+  <w:style w:type="paragraph" w:styleId="Heading1">
     <w:name w:val="heading 1"/>
     <w:basedOn w:val="Normal"/>
     <w:next w:val="Normal"/>
-    <w:link w:val="Titre1Car"/>
+    <w:link w:val="Heading1Char"/>
     <w:uiPriority w:val="9"/>
     <w:qFormat/>
     <w:rsid w:val="00AF59E1"/>
@@ -4001,11 +4047,11 @@
       <w:szCs w:val="32"/>
     </w:rPr>
   </w:style>
-  <w:style w:type="paragraph" w:styleId="Titre2">
+  <w:style w:type="paragraph" w:styleId="Heading2">
     <w:name w:val="heading 2"/>
     <w:basedOn w:val="Normal"/>
     <w:next w:val="Normal"/>
-    <w:link w:val="Titre2Car"/>
+    <w:link w:val="Heading2Char"/>
     <w:uiPriority w:val="9"/>
     <w:unhideWhenUsed/>
     <w:qFormat/>
@@ -4024,11 +4070,11 @@
       <w:szCs w:val="26"/>
     </w:rPr>
   </w:style>
-  <w:style w:type="paragraph" w:styleId="Titre3">
+  <w:style w:type="paragraph" w:styleId="Heading3">
     <w:name w:val="heading 3"/>
     <w:basedOn w:val="Normal"/>
     <w:next w:val="Normal"/>
-    <w:link w:val="Titre3Car"/>
+    <w:link w:val="Heading3Char"/>
     <w:uiPriority w:val="9"/>
     <w:unhideWhenUsed/>
     <w:qFormat/>
@@ -4047,13 +4093,13 @@
       <w:szCs w:val="24"/>
     </w:rPr>
   </w:style>
-  <w:style w:type="character" w:default="1" w:styleId="Policepardfaut">
+  <w:style w:type="character" w:default="1" w:styleId="DefaultParagraphFont">
     <w:name w:val="Default Paragraph Font"/>
     <w:uiPriority w:val="1"/>
     <w:semiHidden/>
     <w:unhideWhenUsed/>
   </w:style>
-  <w:style w:type="table" w:default="1" w:styleId="TableauNormal">
+  <w:style w:type="table" w:default="1" w:styleId="TableNormal">
     <w:name w:val="Normal Table"/>
     <w:uiPriority w:val="99"/>
     <w:semiHidden/>
@@ -4068,15 +4114,15 @@
       </w:tblCellMar>
     </w:tblPr>
   </w:style>
-  <w:style w:type="numbering" w:default="1" w:styleId="Aucuneliste">
+  <w:style w:type="numbering" w:default="1" w:styleId="NoList">
     <w:name w:val="No List"/>
     <w:uiPriority w:val="99"/>
     <w:semiHidden/>
     <w:unhideWhenUsed/>
   </w:style>
-  <w:style w:type="table" w:styleId="Grilledutableau">
+  <w:style w:type="table" w:styleId="TableGrid">
     <w:name w:val="Table Grid"/>
-    <w:basedOn w:val="TableauNormal"/>
+    <w:basedOn w:val="TableNormal"/>
     <w:uiPriority w:val="39"/>
     <w:rsid w:val="00204F7B"/>
     <w:pPr>
@@ -4093,10 +4139,10 @@
       </w:tblBorders>
     </w:tblPr>
   </w:style>
-  <w:style w:type="paragraph" w:styleId="En-tte">
+  <w:style w:type="paragraph" w:styleId="Header">
     <w:name w:val="header"/>
     <w:basedOn w:val="Normal"/>
-    <w:link w:val="En-tteCar"/>
+    <w:link w:val="HeaderChar"/>
     <w:uiPriority w:val="99"/>
     <w:unhideWhenUsed/>
     <w:rsid w:val="003440C5"/>
@@ -4108,17 +4154,17 @@
       <w:spacing w:after="0" w:line="240" w:lineRule="auto"/>
     </w:pPr>
   </w:style>
-  <w:style w:type="character" w:customStyle="1" w:styleId="En-tteCar">
-    <w:name w:val="En-tête Car"/>
-    <w:basedOn w:val="Policepardfaut"/>
-    <w:link w:val="En-tte"/>
+  <w:style w:type="character" w:customStyle="1" w:styleId="HeaderChar">
+    <w:name w:val="Header Char"/>
+    <w:basedOn w:val="DefaultParagraphFont"/>
+    <w:link w:val="Header"/>
     <w:uiPriority w:val="99"/>
     <w:rsid w:val="003440C5"/>
   </w:style>
-  <w:style w:type="paragraph" w:styleId="Pieddepage">
+  <w:style w:type="paragraph" w:styleId="Footer">
     <w:name w:val="footer"/>
     <w:basedOn w:val="Normal"/>
-    <w:link w:val="PieddepageCar"/>
+    <w:link w:val="FooterChar"/>
     <w:uiPriority w:val="99"/>
     <w:unhideWhenUsed/>
     <w:rsid w:val="003440C5"/>
@@ -4130,14 +4176,14 @@
       <w:spacing w:after="0" w:line="240" w:lineRule="auto"/>
     </w:pPr>
   </w:style>
-  <w:style w:type="character" w:customStyle="1" w:styleId="PieddepageCar">
-    <w:name w:val="Pied de page Car"/>
-    <w:basedOn w:val="Policepardfaut"/>
-    <w:link w:val="Pieddepage"/>
+  <w:style w:type="character" w:customStyle="1" w:styleId="FooterChar">
+    <w:name w:val="Footer Char"/>
+    <w:basedOn w:val="DefaultParagraphFont"/>
+    <w:link w:val="Footer"/>
     <w:uiPriority w:val="99"/>
     <w:rsid w:val="003440C5"/>
   </w:style>
-  <w:style w:type="paragraph" w:styleId="Paragraphedeliste">
+  <w:style w:type="paragraph" w:styleId="ListParagraph">
     <w:name w:val="List Paragraph"/>
     <w:basedOn w:val="Normal"/>
     <w:uiPriority w:val="34"/>
@@ -4148,10 +4194,10 @@
       <w:contextualSpacing/>
     </w:pPr>
   </w:style>
-  <w:style w:type="character" w:customStyle="1" w:styleId="Titre1Car">
-    <w:name w:val="Titre 1 Car"/>
-    <w:basedOn w:val="Policepardfaut"/>
-    <w:link w:val="Titre1"/>
+  <w:style w:type="character" w:customStyle="1" w:styleId="Heading1Char">
+    <w:name w:val="Heading 1 Char"/>
+    <w:basedOn w:val="DefaultParagraphFont"/>
+    <w:link w:val="Heading1"/>
     <w:uiPriority w:val="9"/>
     <w:rsid w:val="00AF59E1"/>
     <w:rPr>
@@ -4161,10 +4207,10 @@
       <w:szCs w:val="32"/>
     </w:rPr>
   </w:style>
-  <w:style w:type="character" w:customStyle="1" w:styleId="Titre2Car">
-    <w:name w:val="Titre 2 Car"/>
-    <w:basedOn w:val="Policepardfaut"/>
-    <w:link w:val="Titre2"/>
+  <w:style w:type="character" w:customStyle="1" w:styleId="Heading2Char">
+    <w:name w:val="Heading 2 Char"/>
+    <w:basedOn w:val="DefaultParagraphFont"/>
+    <w:link w:val="Heading2"/>
     <w:uiPriority w:val="9"/>
     <w:rsid w:val="00AF59E1"/>
     <w:rPr>
@@ -4175,10 +4221,10 @@
       <w:szCs w:val="26"/>
     </w:rPr>
   </w:style>
-  <w:style w:type="character" w:customStyle="1" w:styleId="Titre3Car">
-    <w:name w:val="Titre 3 Car"/>
-    <w:basedOn w:val="Policepardfaut"/>
-    <w:link w:val="Titre3"/>
+  <w:style w:type="character" w:customStyle="1" w:styleId="Heading3Char">
+    <w:name w:val="Heading 3 Char"/>
+    <w:basedOn w:val="DefaultParagraphFont"/>
+    <w:link w:val="Heading3"/>
     <w:uiPriority w:val="9"/>
     <w:rsid w:val="00AF59E1"/>
     <w:rPr>
@@ -4189,9 +4235,9 @@
       <w:szCs w:val="24"/>
     </w:rPr>
   </w:style>
-  <w:style w:type="paragraph" w:styleId="En-ttedetabledesmatires">
+  <w:style w:type="paragraph" w:styleId="TOCHeading">
     <w:name w:val="TOC Heading"/>
-    <w:basedOn w:val="Titre1"/>
+    <w:basedOn w:val="Heading1"/>
     <w:next w:val="Normal"/>
     <w:uiPriority w:val="39"/>
     <w:unhideWhenUsed/>
@@ -4210,7 +4256,7 @@
       <w14:ligatures w14:val="none"/>
     </w:rPr>
   </w:style>
-  <w:style w:type="paragraph" w:styleId="TM1">
+  <w:style w:type="paragraph" w:styleId="TOC1">
     <w:name w:val="toc 1"/>
     <w:basedOn w:val="Normal"/>
     <w:next w:val="Normal"/>
@@ -4222,7 +4268,7 @@
       <w:spacing w:after="100"/>
     </w:pPr>
   </w:style>
-  <w:style w:type="paragraph" w:styleId="TM2">
+  <w:style w:type="paragraph" w:styleId="TOC2">
     <w:name w:val="toc 2"/>
     <w:basedOn w:val="Normal"/>
     <w:next w:val="Normal"/>
@@ -4235,7 +4281,7 @@
       <w:ind w:left="220"/>
     </w:pPr>
   </w:style>
-  <w:style w:type="paragraph" w:styleId="TM3">
+  <w:style w:type="paragraph" w:styleId="TOC3">
     <w:name w:val="toc 3"/>
     <w:basedOn w:val="Normal"/>
     <w:next w:val="Normal"/>
@@ -4248,9 +4294,9 @@
       <w:ind w:left="440"/>
     </w:pPr>
   </w:style>
-  <w:style w:type="character" w:styleId="Lienhypertexte">
+  <w:style w:type="character" w:styleId="Hyperlink">
     <w:name w:val="Hyperlink"/>
-    <w:basedOn w:val="Policepardfaut"/>
+    <w:basedOn w:val="DefaultParagraphFont"/>
     <w:uiPriority w:val="99"/>
     <w:unhideWhenUsed/>
     <w:rsid w:val="00036F19"/>

</xml_diff>